<commit_message>
bao cao ca nhan bien
</commit_message>
<xml_diff>
--- a/Homework06/20200063_TruongDangBien/Homework.docx
+++ b/Homework06/20200063_TruongDangBien/Homework.docx
@@ -9,6 +9,7 @@
           <w:ilvl w:val="0"/>
           <w:numId w:val="1"/>
         </w:numPr>
+        <w:ind w:left="360" w:leftChars="0" w:firstLineChars="0"/>
         <w:rPr>
           <w:lang w:val="vi-VN"/>
         </w:rPr>
@@ -154,6 +155,7 @@
           <w:ilvl w:val="0"/>
           <w:numId w:val="1"/>
         </w:numPr>
+        <w:ind w:left="360" w:leftChars="0" w:firstLineChars="0"/>
         <w:rPr>
           <w:lang w:val="vi-VN"/>
         </w:rPr>
@@ -184,6 +186,7 @@
         </w:rPr>
         <w:t>thông tin nhân viên</w:t>
       </w:r>
+      <w:bookmarkStart w:id="0" w:name="_GoBack"/>
       <w:r>
         <w:drawing>
           <wp:inline distT="0" distB="0" distL="0" distR="0">
@@ -223,6 +226,7 @@
           </wp:inline>
         </w:drawing>
       </w:r>
+      <w:bookmarkEnd w:id="0"/>
     </w:p>
     <w:p>
       <w:pPr>
@@ -238,6 +242,7 @@
           <w:ilvl w:val="0"/>
           <w:numId w:val="1"/>
         </w:numPr>
+        <w:ind w:left="360" w:leftChars="0" w:firstLineChars="0"/>
         <w:rPr>
           <w:lang w:val="vi-VN"/>
         </w:rPr>
@@ -255,7 +260,6 @@
           <w:lang w:val="vi-VN"/>
         </w:rPr>
       </w:pPr>
-      <w:bookmarkStart w:id="0" w:name="_GoBack"/>
       <w:r>
         <w:rPr>
           <w:lang w:val="vi-VN"/>
@@ -304,7 +308,6 @@
           </wp:inline>
         </w:drawing>
       </w:r>
-      <w:bookmarkEnd w:id="0"/>
     </w:p>
     <w:sectPr>
       <w:pgSz w:w="12240" w:h="15840"/>
@@ -328,7 +331,7 @@
       <w:lvlText w:val="%1."/>
       <w:lvlJc w:val="left"/>
       <w:pPr>
-        <w:ind w:left="720" w:hanging="360"/>
+        <w:ind w:left="360" w:hanging="360"/>
       </w:pPr>
       <w:rPr>
         <w:rFonts w:hint="default"/>
@@ -340,7 +343,7 @@
       <w:lvlText w:val="%2."/>
       <w:lvlJc w:val="left"/>
       <w:pPr>
-        <w:ind w:left="1440" w:hanging="360"/>
+        <w:ind w:left="1080" w:hanging="360"/>
       </w:pPr>
     </w:lvl>
     <w:lvl w:ilvl="2" w:tentative="0">
@@ -349,7 +352,7 @@
       <w:lvlText w:val="%3."/>
       <w:lvlJc w:val="right"/>
       <w:pPr>
-        <w:ind w:left="2160" w:hanging="180"/>
+        <w:ind w:left="1800" w:hanging="180"/>
       </w:pPr>
     </w:lvl>
     <w:lvl w:ilvl="3" w:tentative="0">
@@ -358,7 +361,7 @@
       <w:lvlText w:val="%4."/>
       <w:lvlJc w:val="left"/>
       <w:pPr>
-        <w:ind w:left="2880" w:hanging="360"/>
+        <w:ind w:left="2520" w:hanging="360"/>
       </w:pPr>
     </w:lvl>
     <w:lvl w:ilvl="4" w:tentative="0">
@@ -367,7 +370,7 @@
       <w:lvlText w:val="%5."/>
       <w:lvlJc w:val="left"/>
       <w:pPr>
-        <w:ind w:left="3600" w:hanging="360"/>
+        <w:ind w:left="3240" w:hanging="360"/>
       </w:pPr>
     </w:lvl>
     <w:lvl w:ilvl="5" w:tentative="0">
@@ -376,7 +379,7 @@
       <w:lvlText w:val="%6."/>
       <w:lvlJc w:val="right"/>
       <w:pPr>
-        <w:ind w:left="4320" w:hanging="180"/>
+        <w:ind w:left="3960" w:hanging="180"/>
       </w:pPr>
     </w:lvl>
     <w:lvl w:ilvl="6" w:tentative="0">
@@ -385,7 +388,7 @@
       <w:lvlText w:val="%7."/>
       <w:lvlJc w:val="left"/>
       <w:pPr>
-        <w:ind w:left="5040" w:hanging="360"/>
+        <w:ind w:left="4680" w:hanging="360"/>
       </w:pPr>
     </w:lvl>
     <w:lvl w:ilvl="7" w:tentative="0">
@@ -394,7 +397,7 @@
       <w:lvlText w:val="%8."/>
       <w:lvlJc w:val="left"/>
       <w:pPr>
-        <w:ind w:left="5760" w:hanging="360"/>
+        <w:ind w:left="5400" w:hanging="360"/>
       </w:pPr>
     </w:lvl>
     <w:lvl w:ilvl="8" w:tentative="0">
@@ -403,7 +406,7 @@
       <w:lvlText w:val="%9."/>
       <w:lvlJc w:val="right"/>
       <w:pPr>
-        <w:ind w:left="6480" w:hanging="180"/>
+        <w:ind w:left="6120" w:hanging="180"/>
       </w:pPr>
     </w:lvl>
   </w:abstractNum>

</xml_diff>